<commit_message>
FOUR DONE and overall
</commit_message>
<xml_diff>
--- a/second_semestr/homework 4/Отчёт по лабораторной работе №4 Знакомство с параллелизацией.docx
+++ b/second_semestr/homework 4/Отчёт по лабораторной работе №4 Знакомство с параллелизацией.docx
@@ -1101,9 +1101,9 @@
       </w:tblPr>
       <w:tblGrid>
         <w:gridCol w:w="2178"/>
-        <w:gridCol w:w="1418"/>
-        <w:gridCol w:w="1417"/>
-        <w:gridCol w:w="1843"/>
+        <w:gridCol w:w="1503"/>
+        <w:gridCol w:w="1559"/>
+        <w:gridCol w:w="1616"/>
         <w:gridCol w:w="1701"/>
       </w:tblGrid>
       <w:tr>
@@ -1136,7 +1136,7 @@
         </w:tc>
         <w:tc>
           <w:tcPr>
-            <w:tcW w:w="1418" w:type="dxa"/>
+            <w:tcW w:w="1503" w:type="dxa"/>
           </w:tcPr>
           <w:p>
             <w:pPr>
@@ -1160,7 +1160,7 @@
         </w:tc>
         <w:tc>
           <w:tcPr>
-            <w:tcW w:w="1417" w:type="dxa"/>
+            <w:tcW w:w="1559" w:type="dxa"/>
           </w:tcPr>
           <w:p>
             <w:pPr>
@@ -1186,7 +1186,7 @@
         </w:tc>
         <w:tc>
           <w:tcPr>
-            <w:tcW w:w="1843" w:type="dxa"/>
+            <w:tcW w:w="1616" w:type="dxa"/>
           </w:tcPr>
           <w:p>
             <w:pPr>
@@ -1248,6 +1248,7 @@
                 <w:szCs w:val="28"/>
               </w:rPr>
             </w:pPr>
+            <w:bookmarkStart w:id="2" w:name="_Hlk200153088"/>
             <w:r>
               <w:rPr>
                 <w:rFonts w:ascii="Times New Roman" w:hAnsi="Times New Roman" w:cs="Times New Roman"/>
@@ -1268,7 +1269,7 @@
         </w:tc>
         <w:tc>
           <w:tcPr>
-            <w:tcW w:w="1418" w:type="dxa"/>
+            <w:tcW w:w="1503" w:type="dxa"/>
           </w:tcPr>
           <w:p>
             <w:pPr>
@@ -1292,7 +1293,7 @@
         </w:tc>
         <w:tc>
           <w:tcPr>
-            <w:tcW w:w="1417" w:type="dxa"/>
+            <w:tcW w:w="1559" w:type="dxa"/>
           </w:tcPr>
           <w:p>
             <w:pPr>
@@ -1316,7 +1317,7 @@
         </w:tc>
         <w:tc>
           <w:tcPr>
-            <w:tcW w:w="1843" w:type="dxa"/>
+            <w:tcW w:w="1616" w:type="dxa"/>
           </w:tcPr>
           <w:p>
             <w:pPr>
@@ -1398,7 +1399,7 @@
         </w:tc>
         <w:tc>
           <w:tcPr>
-            <w:tcW w:w="1418" w:type="dxa"/>
+            <w:tcW w:w="1503" w:type="dxa"/>
           </w:tcPr>
           <w:p>
             <w:pPr>
@@ -1430,7 +1431,7 @@
         </w:tc>
         <w:tc>
           <w:tcPr>
-            <w:tcW w:w="1417" w:type="dxa"/>
+            <w:tcW w:w="1559" w:type="dxa"/>
           </w:tcPr>
           <w:p>
             <w:pPr>
@@ -1454,7 +1455,7 @@
         </w:tc>
         <w:tc>
           <w:tcPr>
-            <w:tcW w:w="1843" w:type="dxa"/>
+            <w:tcW w:w="1616" w:type="dxa"/>
           </w:tcPr>
           <w:p>
             <w:pPr>
@@ -1536,7 +1537,7 @@
         </w:tc>
         <w:tc>
           <w:tcPr>
-            <w:tcW w:w="1418" w:type="dxa"/>
+            <w:tcW w:w="1503" w:type="dxa"/>
           </w:tcPr>
           <w:p>
             <w:pPr>
@@ -1568,7 +1569,7 @@
         </w:tc>
         <w:tc>
           <w:tcPr>
-            <w:tcW w:w="1417" w:type="dxa"/>
+            <w:tcW w:w="1559" w:type="dxa"/>
           </w:tcPr>
           <w:p>
             <w:pPr>
@@ -1603,7 +1604,7 @@
         </w:tc>
         <w:tc>
           <w:tcPr>
-            <w:tcW w:w="1843" w:type="dxa"/>
+            <w:tcW w:w="1616" w:type="dxa"/>
           </w:tcPr>
           <w:p>
             <w:pPr>
@@ -1681,7 +1682,7 @@
                 <w:szCs w:val="28"/>
               </w:rPr>
             </w:pPr>
-            <w:bookmarkStart w:id="2" w:name="_Hlk200048773"/>
+            <w:bookmarkStart w:id="3" w:name="_Hlk200048773"/>
             <w:r>
               <w:rPr>
                 <w:rFonts w:ascii="Times New Roman" w:hAnsi="Times New Roman" w:cs="Times New Roman"/>
@@ -1690,12 +1691,12 @@
               </w:rPr>
               <w:t>1000000</w:t>
             </w:r>
-            <w:bookmarkEnd w:id="2"/>
-          </w:p>
-        </w:tc>
-        <w:tc>
-          <w:tcPr>
-            <w:tcW w:w="1418" w:type="dxa"/>
+            <w:bookmarkEnd w:id="3"/>
+          </w:p>
+        </w:tc>
+        <w:tc>
+          <w:tcPr>
+            <w:tcW w:w="1503" w:type="dxa"/>
           </w:tcPr>
           <w:p>
             <w:pPr>
@@ -1727,7 +1728,7 @@
         </w:tc>
         <w:tc>
           <w:tcPr>
-            <w:tcW w:w="1417" w:type="dxa"/>
+            <w:tcW w:w="1559" w:type="dxa"/>
           </w:tcPr>
           <w:p>
             <w:pPr>
@@ -1759,7 +1760,7 @@
         </w:tc>
         <w:tc>
           <w:tcPr>
-            <w:tcW w:w="1843" w:type="dxa"/>
+            <w:tcW w:w="1616" w:type="dxa"/>
           </w:tcPr>
           <w:p>
             <w:pPr>
@@ -1810,6 +1811,15 @@
                 <w:szCs w:val="28"/>
               </w:rPr>
               <w:t>0.</w:t>
+            </w:r>
+            <w:r>
+              <w:rPr>
+                <w:rFonts w:ascii="Times New Roman" w:hAnsi="Times New Roman" w:cs="Times New Roman"/>
+                <w:sz w:val="28"/>
+                <w:szCs w:val="28"/>
+                <w:lang w:val="en-GB"/>
+              </w:rPr>
+              <w:t>0</w:t>
             </w:r>
             <w:r>
               <w:rPr>
@@ -1837,7 +1847,7 @@
                 <w:szCs w:val="28"/>
               </w:rPr>
             </w:pPr>
-            <w:bookmarkStart w:id="3" w:name="_Hlk200048800"/>
+            <w:bookmarkStart w:id="4" w:name="_Hlk200048800"/>
             <w:r>
               <w:rPr>
                 <w:rFonts w:ascii="Times New Roman" w:hAnsi="Times New Roman" w:cs="Times New Roman"/>
@@ -1846,12 +1856,12 @@
               </w:rPr>
               <w:t>10000000</w:t>
             </w:r>
-            <w:bookmarkEnd w:id="3"/>
-          </w:p>
-        </w:tc>
-        <w:tc>
-          <w:tcPr>
-            <w:tcW w:w="1418" w:type="dxa"/>
+            <w:bookmarkEnd w:id="4"/>
+          </w:p>
+        </w:tc>
+        <w:tc>
+          <w:tcPr>
+            <w:tcW w:w="1503" w:type="dxa"/>
           </w:tcPr>
           <w:p>
             <w:pPr>
@@ -1875,7 +1885,7 @@
         </w:tc>
         <w:tc>
           <w:tcPr>
-            <w:tcW w:w="1417" w:type="dxa"/>
+            <w:tcW w:w="1559" w:type="dxa"/>
           </w:tcPr>
           <w:p>
             <w:pPr>
@@ -1899,7 +1909,7 @@
         </w:tc>
         <w:tc>
           <w:tcPr>
-            <w:tcW w:w="1843" w:type="dxa"/>
+            <w:tcW w:w="1616" w:type="dxa"/>
           </w:tcPr>
           <w:p>
             <w:pPr>
@@ -1961,7 +1971,7 @@
                 <w:szCs w:val="28"/>
               </w:rPr>
             </w:pPr>
-            <w:bookmarkStart w:id="4" w:name="_Hlk200048846"/>
+            <w:bookmarkStart w:id="5" w:name="_Hlk200048846"/>
             <w:r>
               <w:rPr>
                 <w:rFonts w:ascii="Times New Roman" w:hAnsi="Times New Roman" w:cs="Times New Roman"/>
@@ -1970,12 +1980,12 @@
               </w:rPr>
               <w:t>100000000</w:t>
             </w:r>
-            <w:bookmarkEnd w:id="4"/>
-          </w:p>
-        </w:tc>
-        <w:tc>
-          <w:tcPr>
-            <w:tcW w:w="1418" w:type="dxa"/>
+            <w:bookmarkEnd w:id="5"/>
+          </w:p>
+        </w:tc>
+        <w:tc>
+          <w:tcPr>
+            <w:tcW w:w="1503" w:type="dxa"/>
           </w:tcPr>
           <w:p>
             <w:pPr>
@@ -1999,7 +2009,7 @@
         </w:tc>
         <w:tc>
           <w:tcPr>
-            <w:tcW w:w="1417" w:type="dxa"/>
+            <w:tcW w:w="1559" w:type="dxa"/>
           </w:tcPr>
           <w:p>
             <w:pPr>
@@ -2023,7 +2033,7 @@
         </w:tc>
         <w:tc>
           <w:tcPr>
-            <w:tcW w:w="1843" w:type="dxa"/>
+            <w:tcW w:w="1616" w:type="dxa"/>
           </w:tcPr>
           <w:p>
             <w:pPr>
@@ -2085,7 +2095,7 @@
                 <w:szCs w:val="28"/>
               </w:rPr>
             </w:pPr>
-            <w:bookmarkStart w:id="5" w:name="_Hlk200049076"/>
+            <w:bookmarkStart w:id="6" w:name="_Hlk200049076"/>
             <w:r>
               <w:rPr>
                 <w:rFonts w:ascii="Times New Roman" w:hAnsi="Times New Roman" w:cs="Times New Roman"/>
@@ -2094,55 +2104,85 @@
               </w:rPr>
               <w:t>1000000000</w:t>
             </w:r>
-            <w:bookmarkEnd w:id="5"/>
-          </w:p>
-        </w:tc>
-        <w:tc>
-          <w:tcPr>
-            <w:tcW w:w="1418" w:type="dxa"/>
-          </w:tcPr>
-          <w:p>
-            <w:pPr>
-              <w:spacing w:after="0"/>
-              <w:jc w:val="center"/>
-              <w:rPr>
-                <w:rFonts w:ascii="Times New Roman" w:hAnsi="Times New Roman" w:cs="Times New Roman"/>
-                <w:sz w:val="28"/>
-                <w:szCs w:val="28"/>
-              </w:rPr>
-            </w:pPr>
-          </w:p>
-        </w:tc>
-        <w:tc>
-          <w:tcPr>
-            <w:tcW w:w="1417" w:type="dxa"/>
-          </w:tcPr>
-          <w:p>
-            <w:pPr>
-              <w:spacing w:after="0"/>
-              <w:jc w:val="center"/>
-              <w:rPr>
-                <w:rFonts w:ascii="Times New Roman" w:hAnsi="Times New Roman" w:cs="Times New Roman"/>
-                <w:sz w:val="28"/>
-                <w:szCs w:val="28"/>
-              </w:rPr>
-            </w:pPr>
-          </w:p>
-        </w:tc>
-        <w:tc>
-          <w:tcPr>
-            <w:tcW w:w="1843" w:type="dxa"/>
-          </w:tcPr>
-          <w:p>
-            <w:pPr>
-              <w:spacing w:after="0"/>
-              <w:jc w:val="center"/>
-              <w:rPr>
-                <w:rFonts w:ascii="Times New Roman" w:hAnsi="Times New Roman" w:cs="Times New Roman"/>
-                <w:sz w:val="28"/>
-                <w:szCs w:val="28"/>
-              </w:rPr>
-            </w:pPr>
+            <w:bookmarkEnd w:id="6"/>
+          </w:p>
+        </w:tc>
+        <w:tc>
+          <w:tcPr>
+            <w:tcW w:w="1503" w:type="dxa"/>
+          </w:tcPr>
+          <w:p>
+            <w:pPr>
+              <w:spacing w:after="0"/>
+              <w:jc w:val="center"/>
+              <w:rPr>
+                <w:rFonts w:ascii="Times New Roman" w:hAnsi="Times New Roman" w:cs="Times New Roman"/>
+                <w:sz w:val="28"/>
+                <w:szCs w:val="28"/>
+                <w:lang w:val="en-GB"/>
+              </w:rPr>
+            </w:pPr>
+            <w:r>
+              <w:rPr>
+                <w:rFonts w:ascii="Times New Roman" w:hAnsi="Times New Roman" w:cs="Times New Roman"/>
+                <w:sz w:val="28"/>
+                <w:szCs w:val="28"/>
+                <w:lang w:val="en-GB"/>
+              </w:rPr>
+              <w:t>1209.1</w:t>
+            </w:r>
+          </w:p>
+        </w:tc>
+        <w:tc>
+          <w:tcPr>
+            <w:tcW w:w="1559" w:type="dxa"/>
+          </w:tcPr>
+          <w:p>
+            <w:pPr>
+              <w:spacing w:after="0"/>
+              <w:jc w:val="center"/>
+              <w:rPr>
+                <w:rFonts w:ascii="Times New Roman" w:hAnsi="Times New Roman" w:cs="Times New Roman"/>
+                <w:sz w:val="28"/>
+                <w:szCs w:val="28"/>
+                <w:lang w:val="en-GB"/>
+              </w:rPr>
+            </w:pPr>
+            <w:r>
+              <w:rPr>
+                <w:rFonts w:ascii="Times New Roman" w:hAnsi="Times New Roman" w:cs="Times New Roman"/>
+                <w:sz w:val="28"/>
+                <w:szCs w:val="28"/>
+                <w:lang w:val="en-GB"/>
+              </w:rPr>
+              <w:t>876.5</w:t>
+            </w:r>
+          </w:p>
+        </w:tc>
+        <w:tc>
+          <w:tcPr>
+            <w:tcW w:w="1616" w:type="dxa"/>
+          </w:tcPr>
+          <w:p>
+            <w:pPr>
+              <w:spacing w:after="0"/>
+              <w:jc w:val="center"/>
+              <w:rPr>
+                <w:rFonts w:ascii="Times New Roman" w:hAnsi="Times New Roman" w:cs="Times New Roman"/>
+                <w:sz w:val="28"/>
+                <w:szCs w:val="28"/>
+                <w:lang w:val="en-GB"/>
+              </w:rPr>
+            </w:pPr>
+            <w:r>
+              <w:rPr>
+                <w:rFonts w:ascii="Times New Roman" w:hAnsi="Times New Roman" w:cs="Times New Roman"/>
+                <w:sz w:val="28"/>
+                <w:szCs w:val="28"/>
+                <w:lang w:val="en-GB"/>
+              </w:rPr>
+              <w:t>579</w:t>
+            </w:r>
           </w:p>
         </w:tc>
         <w:tc>
@@ -2157,11 +2197,22 @@
                 <w:rFonts w:ascii="Times New Roman" w:hAnsi="Times New Roman" w:cs="Times New Roman"/>
                 <w:sz w:val="28"/>
                 <w:szCs w:val="28"/>
-              </w:rPr>
-            </w:pPr>
+                <w:lang w:val="en-GB"/>
+              </w:rPr>
+            </w:pPr>
+            <w:r>
+              <w:rPr>
+                <w:rFonts w:ascii="Times New Roman" w:hAnsi="Times New Roman" w:cs="Times New Roman"/>
+                <w:sz w:val="28"/>
+                <w:szCs w:val="28"/>
+                <w:lang w:val="en-GB"/>
+              </w:rPr>
+              <w:t>621</w:t>
+            </w:r>
           </w:p>
         </w:tc>
       </w:tr>
+      <w:bookmarkEnd w:id="2"/>
     </w:tbl>
     <w:p>
       <w:pPr>
@@ -2260,15 +2311,102 @@
           <w:szCs w:val="32"/>
         </w:rPr>
       </w:pPr>
-      <w:r>
-        <w:rPr>
-          <w:rFonts w:ascii="Times New Roman" w:hAnsi="Times New Roman" w:cs="Times New Roman"/>
-          <w:sz w:val="32"/>
-          <w:szCs w:val="32"/>
-        </w:rPr>
-        <w:t xml:space="preserve"> </w:t>
-      </w:r>
-    </w:p>
+      <w:bookmarkStart w:id="7" w:name="_Hlk200153345"/>
+      <w:r>
+        <w:rPr>
+          <w:rFonts w:ascii="Times New Roman" w:hAnsi="Times New Roman" w:cs="Times New Roman"/>
+          <w:sz w:val="32"/>
+          <w:szCs w:val="32"/>
+        </w:rPr>
+        <w:t xml:space="preserve">                             </w:t>
+      </w:r>
+      <w:r>
+        <w:rPr>
+          <w:rFonts w:ascii="Times New Roman" w:hAnsi="Times New Roman" w:cs="Times New Roman"/>
+          <w:sz w:val="32"/>
+          <w:szCs w:val="32"/>
+          <w:lang w:val="en-GB"/>
+        </w:rPr>
+        <w:t>~20</w:t>
+      </w:r>
+      <w:r>
+        <w:rPr>
+          <w:rFonts w:ascii="Times New Roman" w:hAnsi="Times New Roman" w:cs="Times New Roman"/>
+          <w:sz w:val="32"/>
+          <w:szCs w:val="32"/>
+        </w:rPr>
+        <w:t xml:space="preserve"> мин.    </w:t>
+      </w:r>
+      <w:r>
+        <w:rPr>
+          <w:rFonts w:ascii="Times New Roman" w:hAnsi="Times New Roman" w:cs="Times New Roman"/>
+          <w:sz w:val="32"/>
+          <w:szCs w:val="32"/>
+          <w:lang w:val="en-GB"/>
+        </w:rPr>
+        <w:t>~14</w:t>
+      </w:r>
+      <w:r>
+        <w:rPr>
+          <w:rFonts w:ascii="Times New Roman" w:hAnsi="Times New Roman" w:cs="Times New Roman"/>
+          <w:sz w:val="32"/>
+          <w:szCs w:val="32"/>
+        </w:rPr>
+        <w:t xml:space="preserve"> мин.     </w:t>
+      </w:r>
+      <w:r>
+        <w:rPr>
+          <w:rFonts w:ascii="Times New Roman" w:hAnsi="Times New Roman" w:cs="Times New Roman"/>
+          <w:sz w:val="32"/>
+          <w:szCs w:val="32"/>
+          <w:lang w:val="en-GB"/>
+        </w:rPr>
+        <w:t xml:space="preserve">~10 </w:t>
+      </w:r>
+      <w:r>
+        <w:rPr>
+          <w:rFonts w:ascii="Times New Roman" w:hAnsi="Times New Roman" w:cs="Times New Roman"/>
+          <w:sz w:val="32"/>
+          <w:szCs w:val="32"/>
+        </w:rPr>
+        <w:t xml:space="preserve">мин. </w:t>
+      </w:r>
+      <w:r>
+        <w:rPr>
+          <w:rFonts w:ascii="Times New Roman" w:hAnsi="Times New Roman" w:cs="Times New Roman"/>
+          <w:sz w:val="32"/>
+          <w:szCs w:val="32"/>
+          <w:lang w:val="en-GB"/>
+        </w:rPr>
+        <w:t xml:space="preserve">  </w:t>
+      </w:r>
+      <w:r>
+        <w:rPr>
+          <w:rFonts w:ascii="Times New Roman" w:hAnsi="Times New Roman" w:cs="Times New Roman"/>
+          <w:sz w:val="32"/>
+          <w:szCs w:val="32"/>
+        </w:rPr>
+        <w:t xml:space="preserve">   </w:t>
+      </w:r>
+      <w:r>
+        <w:rPr>
+          <w:rFonts w:ascii="Times New Roman" w:hAnsi="Times New Roman" w:cs="Times New Roman"/>
+          <w:sz w:val="32"/>
+          <w:szCs w:val="32"/>
+          <w:lang w:val="en-GB"/>
+        </w:rPr>
+        <w:t>~1</w:t>
+      </w:r>
+      <w:r>
+        <w:rPr>
+          <w:rFonts w:ascii="Times New Roman" w:hAnsi="Times New Roman" w:cs="Times New Roman"/>
+          <w:sz w:val="32"/>
+          <w:szCs w:val="32"/>
+        </w:rPr>
+        <w:t>0 мин.</w:t>
+      </w:r>
+    </w:p>
+    <w:bookmarkEnd w:id="7"/>
     <w:p>
       <w:pPr>
         <w:spacing w:after="0"/>
@@ -2308,6 +2446,209 @@
           <w:u w:val="single"/>
         </w:rPr>
       </w:pPr>
+    </w:p>
+    <w:p>
+      <w:pPr>
+        <w:spacing w:after="0"/>
+        <w:rPr>
+          <w:rFonts w:ascii="Times New Roman" w:hAnsi="Times New Roman" w:cs="Times New Roman"/>
+          <w:sz w:val="32"/>
+          <w:szCs w:val="32"/>
+        </w:rPr>
+      </w:pPr>
+      <w:r>
+        <w:rPr>
+          <w:rFonts w:ascii="Times New Roman" w:hAnsi="Times New Roman" w:cs="Times New Roman"/>
+          <w:sz w:val="32"/>
+          <w:szCs w:val="32"/>
+        </w:rPr>
+        <w:t>Получившийся график</w:t>
+      </w:r>
+      <w:r>
+        <w:rPr>
+          <w:rFonts w:ascii="Times New Roman" w:hAnsi="Times New Roman" w:cs="Times New Roman"/>
+          <w:sz w:val="32"/>
+          <w:szCs w:val="32"/>
+        </w:rPr>
+        <w:t xml:space="preserve"> (с</w:t>
+      </w:r>
+      <w:proofErr w:type="gramStart"/>
+      <w:r>
+        <w:rPr>
+          <w:rFonts w:ascii="Times New Roman" w:hAnsi="Times New Roman" w:cs="Times New Roman"/>
+          <w:sz w:val="32"/>
+          <w:szCs w:val="32"/>
+        </w:rPr>
+        <w:t xml:space="preserve">) </w:t>
+      </w:r>
+      <w:r>
+        <w:rPr>
+          <w:rFonts w:ascii="Times New Roman" w:hAnsi="Times New Roman" w:cs="Times New Roman"/>
+          <w:sz w:val="32"/>
+          <w:szCs w:val="32"/>
+        </w:rPr>
+        <w:t>:</w:t>
+      </w:r>
+      <w:proofErr w:type="gramEnd"/>
+      <w:r>
+        <w:rPr>
+          <w:rFonts w:ascii="Times New Roman" w:hAnsi="Times New Roman" w:cs="Times New Roman"/>
+          <w:sz w:val="32"/>
+          <w:szCs w:val="32"/>
+        </w:rPr>
+        <w:br/>
+      </w:r>
+      <w:r>
+        <w:rPr>
+          <w:rFonts w:ascii="Times New Roman" w:hAnsi="Times New Roman" w:cs="Times New Roman"/>
+          <w:noProof/>
+          <w:sz w:val="32"/>
+          <w:szCs w:val="32"/>
+        </w:rPr>
+        <w:drawing>
+          <wp:inline distT="0" distB="0" distL="0" distR="0" wp14:anchorId="280733F6" wp14:editId="036461A2">
+            <wp:extent cx="5940425" cy="2508250"/>
+            <wp:effectExtent l="0" t="0" r="3175" b="6350"/>
+            <wp:docPr id="895653166" name="Рисунок 2" descr="Изображение выглядит как снимок экрана, График, текст&#10;&#10;Содержимое, созданное искусственным интеллектом, может быть неверным."/>
+            <wp:cNvGraphicFramePr>
+              <a:graphicFrameLocks xmlns:a="http://schemas.openxmlformats.org/drawingml/2006/main" noChangeAspect="1"/>
+            </wp:cNvGraphicFramePr>
+            <a:graphic xmlns:a="http://schemas.openxmlformats.org/drawingml/2006/main">
+              <a:graphicData uri="http://schemas.openxmlformats.org/drawingml/2006/picture">
+                <pic:pic xmlns:pic="http://schemas.openxmlformats.org/drawingml/2006/picture">
+                  <pic:nvPicPr>
+                    <pic:cNvPr id="895653166" name="Рисунок 2" descr="Изображение выглядит как снимок экрана, График, текст&#10;&#10;Содержимое, созданное искусственным интеллектом, может быть неверным."/>
+                    <pic:cNvPicPr/>
+                  </pic:nvPicPr>
+                  <pic:blipFill>
+                    <a:blip r:embed="rId5" cstate="print">
+                      <a:extLst>
+                        <a:ext uri="{28A0092B-C50C-407E-A947-70E740481C1C}">
+                          <a14:useLocalDpi xmlns:a14="http://schemas.microsoft.com/office/drawing/2010/main" val="0"/>
+                        </a:ext>
+                      </a:extLst>
+                    </a:blip>
+                    <a:stretch>
+                      <a:fillRect/>
+                    </a:stretch>
+                  </pic:blipFill>
+                  <pic:spPr>
+                    <a:xfrm>
+                      <a:off x="0" y="0"/>
+                      <a:ext cx="5940425" cy="2508250"/>
+                    </a:xfrm>
+                    <a:prstGeom prst="rect">
+                      <a:avLst/>
+                    </a:prstGeom>
+                  </pic:spPr>
+                </pic:pic>
+              </a:graphicData>
+            </a:graphic>
+          </wp:inline>
+        </w:drawing>
+      </w:r>
+    </w:p>
+    <w:p>
+      <w:pPr>
+        <w:spacing w:after="0"/>
+        <w:rPr>
+          <w:rFonts w:ascii="Times New Roman" w:hAnsi="Times New Roman" w:cs="Times New Roman"/>
+          <w:sz w:val="32"/>
+          <w:szCs w:val="32"/>
+        </w:rPr>
+      </w:pPr>
+      <w:r>
+        <w:rPr>
+          <w:rFonts w:ascii="Times New Roman" w:hAnsi="Times New Roman" w:cs="Times New Roman"/>
+          <w:sz w:val="32"/>
+          <w:szCs w:val="32"/>
+        </w:rPr>
+        <w:br/>
+        <w:t>График из ЛР №3</w:t>
+      </w:r>
+      <w:r>
+        <w:rPr>
+          <w:rFonts w:ascii="Times New Roman" w:hAnsi="Times New Roman" w:cs="Times New Roman"/>
+          <w:sz w:val="32"/>
+          <w:szCs w:val="32"/>
+        </w:rPr>
+        <w:t xml:space="preserve"> (с</w:t>
+      </w:r>
+      <w:proofErr w:type="gramStart"/>
+      <w:r>
+        <w:rPr>
+          <w:rFonts w:ascii="Times New Roman" w:hAnsi="Times New Roman" w:cs="Times New Roman"/>
+          <w:sz w:val="32"/>
+          <w:szCs w:val="32"/>
+        </w:rPr>
+        <w:t xml:space="preserve">) </w:t>
+      </w:r>
+      <w:r>
+        <w:rPr>
+          <w:rFonts w:ascii="Times New Roman" w:hAnsi="Times New Roman" w:cs="Times New Roman"/>
+          <w:sz w:val="32"/>
+          <w:szCs w:val="32"/>
+        </w:rPr>
+        <w:t>:</w:t>
+      </w:r>
+      <w:proofErr w:type="gramEnd"/>
+      <w:r>
+        <w:rPr>
+          <w:rFonts w:ascii="Times New Roman" w:hAnsi="Times New Roman" w:cs="Times New Roman"/>
+          <w:sz w:val="32"/>
+          <w:szCs w:val="32"/>
+        </w:rPr>
+        <w:br/>
+      </w:r>
+      <w:r>
+        <w:rPr>
+          <w:rFonts w:ascii="Times New Roman" w:hAnsi="Times New Roman" w:cs="Times New Roman"/>
+          <w:noProof/>
+          <w:sz w:val="32"/>
+          <w:szCs w:val="32"/>
+        </w:rPr>
+        <w:drawing>
+          <wp:inline distT="0" distB="0" distL="0" distR="0" wp14:anchorId="69CF48F7" wp14:editId="33133852">
+            <wp:extent cx="5940425" cy="2506980"/>
+            <wp:effectExtent l="0" t="0" r="3175" b="0"/>
+            <wp:docPr id="480541649" name="Рисунок 4" descr="Изображение выглядит как снимок экрана, диаграмма, линия, График&#10;&#10;Содержимое, созданное искусственным интеллектом, может быть неверным."/>
+            <wp:cNvGraphicFramePr>
+              <a:graphicFrameLocks xmlns:a="http://schemas.openxmlformats.org/drawingml/2006/main" noChangeAspect="1"/>
+            </wp:cNvGraphicFramePr>
+            <a:graphic xmlns:a="http://schemas.openxmlformats.org/drawingml/2006/main">
+              <a:graphicData uri="http://schemas.openxmlformats.org/drawingml/2006/picture">
+                <pic:pic xmlns:pic="http://schemas.openxmlformats.org/drawingml/2006/picture">
+                  <pic:nvPicPr>
+                    <pic:cNvPr id="480541649" name="Рисунок 4" descr="Изображение выглядит как снимок экрана, диаграмма, линия, График&#10;&#10;Содержимое, созданное искусственным интеллектом, может быть неверным."/>
+                    <pic:cNvPicPr/>
+                  </pic:nvPicPr>
+                  <pic:blipFill>
+                    <a:blip r:embed="rId6" cstate="print">
+                      <a:extLst>
+                        <a:ext uri="{28A0092B-C50C-407E-A947-70E740481C1C}">
+                          <a14:useLocalDpi xmlns:a14="http://schemas.microsoft.com/office/drawing/2010/main" val="0"/>
+                        </a:ext>
+                      </a:extLst>
+                    </a:blip>
+                    <a:stretch>
+                      <a:fillRect/>
+                    </a:stretch>
+                  </pic:blipFill>
+                  <pic:spPr>
+                    <a:xfrm>
+                      <a:off x="0" y="0"/>
+                      <a:ext cx="5940425" cy="2506980"/>
+                    </a:xfrm>
+                    <a:prstGeom prst="rect">
+                      <a:avLst/>
+                    </a:prstGeom>
+                  </pic:spPr>
+                </pic:pic>
+              </a:graphicData>
+            </a:graphic>
+          </wp:inline>
+        </w:drawing>
+      </w:r>
     </w:p>
     <w:p>
       <w:pPr>
@@ -2436,7 +2777,7 @@
                     <pic:cNvPicPr/>
                   </pic:nvPicPr>
                   <pic:blipFill>
-                    <a:blip r:embed="rId5">
+                    <a:blip r:embed="rId7">
                       <a:extLst>
                         <a:ext uri="{28A0092B-C50C-407E-A947-70E740481C1C}">
                           <a14:useLocalDpi xmlns:a14="http://schemas.microsoft.com/office/drawing/2010/main" val="0"/>
@@ -2488,6 +2829,7 @@
           <w:sz w:val="32"/>
           <w:szCs w:val="32"/>
         </w:rPr>
+        <w:lastRenderedPageBreak/>
         <w:t>Таблица с КФ ускорения (в секундах):</w:t>
       </w:r>
     </w:p>
@@ -2534,7 +2876,7 @@
         </w:rPr>
         <w:t xml:space="preserve"> </w:t>
       </w:r>
-      <w:bookmarkStart w:id="6" w:name="_Hlk200043722"/>
+      <w:bookmarkStart w:id="8" w:name="_Hlk200043722"/>
       <w:r>
         <w:rPr>
           <w:rFonts w:ascii="Times New Roman" w:hAnsi="Times New Roman" w:cs="Times New Roman"/>
@@ -2543,7 +2885,7 @@
         </w:rPr>
         <w:t>(и число потоков)</w:t>
       </w:r>
-      <w:bookmarkEnd w:id="6"/>
+      <w:bookmarkEnd w:id="8"/>
     </w:p>
     <w:p>
       <w:pPr>
@@ -2630,14 +2972,14 @@
     <w:tbl>
       <w:tblPr>
         <w:tblStyle w:val="a7"/>
-        <w:tblW w:w="9852" w:type="dxa"/>
-        <w:tblInd w:w="-674" w:type="dxa"/>
+        <w:tblW w:w="10034" w:type="dxa"/>
+        <w:tblInd w:w="-856" w:type="dxa"/>
         <w:tblLayout w:type="fixed"/>
         <w:tblLook w:val="04A0" w:firstRow="1" w:lastRow="0" w:firstColumn="1" w:lastColumn="0" w:noHBand="0" w:noVBand="1"/>
       </w:tblPr>
       <w:tblGrid>
         <w:gridCol w:w="2127"/>
-        <w:gridCol w:w="921"/>
+        <w:gridCol w:w="1103"/>
         <w:gridCol w:w="1276"/>
         <w:gridCol w:w="1275"/>
         <w:gridCol w:w="1276"/>
@@ -2672,7 +3014,7 @@
         </w:tc>
         <w:tc>
           <w:tcPr>
-            <w:tcW w:w="921" w:type="dxa"/>
+            <w:tcW w:w="1103" w:type="dxa"/>
           </w:tcPr>
           <w:p>
             <w:pPr>
@@ -2868,22 +3210,38 @@
               </w:rPr>
               <w:t>100</w:t>
             </w:r>
-          </w:p>
-        </w:tc>
-        <w:tc>
-          <w:tcPr>
-            <w:tcW w:w="921" w:type="dxa"/>
-          </w:tcPr>
-          <w:p>
-            <w:pPr>
-              <w:spacing w:after="0"/>
-              <w:jc w:val="center"/>
-              <w:rPr>
-                <w:rFonts w:ascii="Times New Roman" w:hAnsi="Times New Roman" w:cs="Times New Roman"/>
-                <w:sz w:val="28"/>
-                <w:szCs w:val="28"/>
-              </w:rPr>
-            </w:pPr>
+            <w:r>
+              <w:rPr>
+                <w:rFonts w:ascii="Times New Roman" w:hAnsi="Times New Roman" w:cs="Times New Roman"/>
+                <w:sz w:val="28"/>
+                <w:szCs w:val="28"/>
+              </w:rPr>
+              <w:t>0</w:t>
+            </w:r>
+          </w:p>
+        </w:tc>
+        <w:tc>
+          <w:tcPr>
+            <w:tcW w:w="1103" w:type="dxa"/>
+          </w:tcPr>
+          <w:p>
+            <w:pPr>
+              <w:spacing w:after="0"/>
+              <w:jc w:val="center"/>
+              <w:rPr>
+                <w:rFonts w:ascii="Times New Roman" w:hAnsi="Times New Roman" w:cs="Times New Roman"/>
+                <w:sz w:val="28"/>
+                <w:szCs w:val="28"/>
+              </w:rPr>
+            </w:pPr>
+            <w:r>
+              <w:rPr>
+                <w:rFonts w:ascii="Times New Roman" w:hAnsi="Times New Roman" w:cs="Times New Roman"/>
+                <w:sz w:val="28"/>
+                <w:szCs w:val="28"/>
+              </w:rPr>
+              <w:t>0</w:t>
+            </w:r>
           </w:p>
         </w:tc>
         <w:tc>
@@ -2900,6 +3258,14 @@
                 <w:szCs w:val="28"/>
               </w:rPr>
             </w:pPr>
+            <w:r>
+              <w:rPr>
+                <w:rFonts w:ascii="Times New Roman" w:hAnsi="Times New Roman" w:cs="Times New Roman"/>
+                <w:sz w:val="28"/>
+                <w:szCs w:val="28"/>
+              </w:rPr>
+              <w:t>0</w:t>
+            </w:r>
           </w:p>
         </w:tc>
         <w:tc>
@@ -2916,6 +3282,14 @@
                 <w:szCs w:val="28"/>
               </w:rPr>
             </w:pPr>
+            <w:r>
+              <w:rPr>
+                <w:rFonts w:ascii="Times New Roman" w:hAnsi="Times New Roman" w:cs="Times New Roman"/>
+                <w:sz w:val="28"/>
+                <w:szCs w:val="28"/>
+              </w:rPr>
+              <w:t>0</w:t>
+            </w:r>
           </w:p>
         </w:tc>
         <w:tc>
@@ -2932,6 +3306,14 @@
                 <w:szCs w:val="28"/>
               </w:rPr>
             </w:pPr>
+            <w:r>
+              <w:rPr>
+                <w:rFonts w:ascii="Times New Roman" w:hAnsi="Times New Roman" w:cs="Times New Roman"/>
+                <w:sz w:val="28"/>
+                <w:szCs w:val="28"/>
+              </w:rPr>
+              <w:t>0</w:t>
+            </w:r>
           </w:p>
         </w:tc>
         <w:tc>
@@ -2946,8 +3328,18 @@
                 <w:rFonts w:ascii="Times New Roman" w:hAnsi="Times New Roman" w:cs="Times New Roman"/>
                 <w:sz w:val="28"/>
                 <w:szCs w:val="28"/>
-              </w:rPr>
-            </w:pPr>
+                <w:lang w:val="en-GB"/>
+              </w:rPr>
+            </w:pPr>
+            <w:r>
+              <w:rPr>
+                <w:rFonts w:ascii="Times New Roman" w:hAnsi="Times New Roman" w:cs="Times New Roman"/>
+                <w:sz w:val="28"/>
+                <w:szCs w:val="28"/>
+                <w:lang w:val="en-GB"/>
+              </w:rPr>
+              <w:t>-</w:t>
+            </w:r>
           </w:p>
         </w:tc>
         <w:tc>
@@ -2962,8 +3354,18 @@
                 <w:rFonts w:ascii="Times New Roman" w:hAnsi="Times New Roman" w:cs="Times New Roman"/>
                 <w:sz w:val="28"/>
                 <w:szCs w:val="28"/>
-              </w:rPr>
-            </w:pPr>
+                <w:lang w:val="en-GB"/>
+              </w:rPr>
+            </w:pPr>
+            <w:r>
+              <w:rPr>
+                <w:rFonts w:ascii="Times New Roman" w:hAnsi="Times New Roman" w:cs="Times New Roman"/>
+                <w:sz w:val="28"/>
+                <w:szCs w:val="28"/>
+                <w:lang w:val="en-GB"/>
+              </w:rPr>
+              <w:t>-</w:t>
+            </w:r>
           </w:p>
         </w:tc>
         <w:tc>
@@ -2978,8 +3380,18 @@
                 <w:rFonts w:ascii="Times New Roman" w:hAnsi="Times New Roman" w:cs="Times New Roman"/>
                 <w:sz w:val="28"/>
                 <w:szCs w:val="28"/>
-              </w:rPr>
-            </w:pPr>
+                <w:lang w:val="en-GB"/>
+              </w:rPr>
+            </w:pPr>
+            <w:r>
+              <w:rPr>
+                <w:rFonts w:ascii="Times New Roman" w:hAnsi="Times New Roman" w:cs="Times New Roman"/>
+                <w:sz w:val="28"/>
+                <w:szCs w:val="28"/>
+                <w:lang w:val="en-GB"/>
+              </w:rPr>
+              <w:t>-</w:t>
+            </w:r>
           </w:p>
         </w:tc>
       </w:tr>
@@ -3006,22 +3418,38 @@
               </w:rPr>
               <w:t>1000</w:t>
             </w:r>
-          </w:p>
-        </w:tc>
-        <w:tc>
-          <w:tcPr>
-            <w:tcW w:w="921" w:type="dxa"/>
-          </w:tcPr>
-          <w:p>
-            <w:pPr>
-              <w:spacing w:after="0"/>
-              <w:jc w:val="center"/>
-              <w:rPr>
-                <w:rFonts w:ascii="Times New Roman" w:hAnsi="Times New Roman" w:cs="Times New Roman"/>
-                <w:sz w:val="28"/>
-                <w:szCs w:val="28"/>
-              </w:rPr>
-            </w:pPr>
+            <w:r>
+              <w:rPr>
+                <w:rFonts w:ascii="Times New Roman" w:hAnsi="Times New Roman" w:cs="Times New Roman"/>
+                <w:sz w:val="28"/>
+                <w:szCs w:val="28"/>
+              </w:rPr>
+              <w:t>0</w:t>
+            </w:r>
+          </w:p>
+        </w:tc>
+        <w:tc>
+          <w:tcPr>
+            <w:tcW w:w="1103" w:type="dxa"/>
+          </w:tcPr>
+          <w:p>
+            <w:pPr>
+              <w:spacing w:after="0"/>
+              <w:jc w:val="center"/>
+              <w:rPr>
+                <w:rFonts w:ascii="Times New Roman" w:hAnsi="Times New Roman" w:cs="Times New Roman"/>
+                <w:sz w:val="28"/>
+                <w:szCs w:val="28"/>
+              </w:rPr>
+            </w:pPr>
+            <w:r>
+              <w:rPr>
+                <w:rFonts w:ascii="Times New Roman" w:hAnsi="Times New Roman" w:cs="Times New Roman"/>
+                <w:sz w:val="28"/>
+                <w:szCs w:val="28"/>
+              </w:rPr>
+              <w:t>0.001</w:t>
+            </w:r>
           </w:p>
         </w:tc>
         <w:tc>
@@ -3038,6 +3466,14 @@
                 <w:szCs w:val="28"/>
               </w:rPr>
             </w:pPr>
+            <w:r>
+              <w:rPr>
+                <w:rFonts w:ascii="Times New Roman" w:hAnsi="Times New Roman" w:cs="Times New Roman"/>
+                <w:sz w:val="28"/>
+                <w:szCs w:val="28"/>
+              </w:rPr>
+              <w:t>0</w:t>
+            </w:r>
           </w:p>
         </w:tc>
         <w:tc>
@@ -3054,6 +3490,14 @@
                 <w:szCs w:val="28"/>
               </w:rPr>
             </w:pPr>
+            <w:r>
+              <w:rPr>
+                <w:rFonts w:ascii="Times New Roman" w:hAnsi="Times New Roman" w:cs="Times New Roman"/>
+                <w:sz w:val="28"/>
+                <w:szCs w:val="28"/>
+              </w:rPr>
+              <w:t>0</w:t>
+            </w:r>
           </w:p>
         </w:tc>
         <w:tc>
@@ -3070,6 +3514,14 @@
                 <w:szCs w:val="28"/>
               </w:rPr>
             </w:pPr>
+            <w:r>
+              <w:rPr>
+                <w:rFonts w:ascii="Times New Roman" w:hAnsi="Times New Roman" w:cs="Times New Roman"/>
+                <w:sz w:val="28"/>
+                <w:szCs w:val="28"/>
+              </w:rPr>
+              <w:t>0</w:t>
+            </w:r>
           </w:p>
         </w:tc>
         <w:tc>
@@ -3084,8 +3536,18 @@
                 <w:rFonts w:ascii="Times New Roman" w:hAnsi="Times New Roman" w:cs="Times New Roman"/>
                 <w:sz w:val="28"/>
                 <w:szCs w:val="28"/>
-              </w:rPr>
-            </w:pPr>
+                <w:lang w:val="en-GB"/>
+              </w:rPr>
+            </w:pPr>
+            <w:r>
+              <w:rPr>
+                <w:rFonts w:ascii="Times New Roman" w:hAnsi="Times New Roman" w:cs="Times New Roman"/>
+                <w:sz w:val="28"/>
+                <w:szCs w:val="28"/>
+                <w:lang w:val="en-GB"/>
+              </w:rPr>
+              <w:t>-</w:t>
+            </w:r>
           </w:p>
         </w:tc>
         <w:tc>
@@ -3100,8 +3562,18 @@
                 <w:rFonts w:ascii="Times New Roman" w:hAnsi="Times New Roman" w:cs="Times New Roman"/>
                 <w:sz w:val="28"/>
                 <w:szCs w:val="28"/>
-              </w:rPr>
-            </w:pPr>
+                <w:lang w:val="en-GB"/>
+              </w:rPr>
+            </w:pPr>
+            <w:r>
+              <w:rPr>
+                <w:rFonts w:ascii="Times New Roman" w:hAnsi="Times New Roman" w:cs="Times New Roman"/>
+                <w:sz w:val="28"/>
+                <w:szCs w:val="28"/>
+                <w:lang w:val="en-GB"/>
+              </w:rPr>
+              <w:t>-</w:t>
+            </w:r>
           </w:p>
         </w:tc>
         <w:tc>
@@ -3116,8 +3588,18 @@
                 <w:rFonts w:ascii="Times New Roman" w:hAnsi="Times New Roman" w:cs="Times New Roman"/>
                 <w:sz w:val="28"/>
                 <w:szCs w:val="28"/>
-              </w:rPr>
-            </w:pPr>
+                <w:lang w:val="en-GB"/>
+              </w:rPr>
+            </w:pPr>
+            <w:r>
+              <w:rPr>
+                <w:rFonts w:ascii="Times New Roman" w:hAnsi="Times New Roman" w:cs="Times New Roman"/>
+                <w:sz w:val="28"/>
+                <w:szCs w:val="28"/>
+                <w:lang w:val="en-GB"/>
+              </w:rPr>
+              <w:t>-</w:t>
+            </w:r>
           </w:p>
         </w:tc>
       </w:tr>
@@ -3136,6 +3618,7 @@
                 <w:szCs w:val="28"/>
               </w:rPr>
             </w:pPr>
+            <w:bookmarkStart w:id="9" w:name="_Hlk200186316"/>
             <w:r>
               <w:rPr>
                 <w:rFonts w:ascii="Times New Roman" w:hAnsi="Times New Roman" w:cs="Times New Roman"/>
@@ -3144,22 +3627,38 @@
               </w:rPr>
               <w:t>10000</w:t>
             </w:r>
-          </w:p>
-        </w:tc>
-        <w:tc>
-          <w:tcPr>
-            <w:tcW w:w="921" w:type="dxa"/>
-          </w:tcPr>
-          <w:p>
-            <w:pPr>
-              <w:spacing w:after="0"/>
-              <w:jc w:val="center"/>
-              <w:rPr>
-                <w:rFonts w:ascii="Times New Roman" w:hAnsi="Times New Roman" w:cs="Times New Roman"/>
-                <w:sz w:val="28"/>
-                <w:szCs w:val="28"/>
-              </w:rPr>
-            </w:pPr>
+            <w:r>
+              <w:rPr>
+                <w:rFonts w:ascii="Times New Roman" w:hAnsi="Times New Roman" w:cs="Times New Roman"/>
+                <w:sz w:val="28"/>
+                <w:szCs w:val="28"/>
+              </w:rPr>
+              <w:t>0</w:t>
+            </w:r>
+          </w:p>
+        </w:tc>
+        <w:tc>
+          <w:tcPr>
+            <w:tcW w:w="1103" w:type="dxa"/>
+          </w:tcPr>
+          <w:p>
+            <w:pPr>
+              <w:spacing w:after="0"/>
+              <w:jc w:val="center"/>
+              <w:rPr>
+                <w:rFonts w:ascii="Times New Roman" w:hAnsi="Times New Roman" w:cs="Times New Roman"/>
+                <w:sz w:val="28"/>
+                <w:szCs w:val="28"/>
+              </w:rPr>
+            </w:pPr>
+            <w:r>
+              <w:rPr>
+                <w:rFonts w:ascii="Times New Roman" w:hAnsi="Times New Roman" w:cs="Times New Roman"/>
+                <w:sz w:val="28"/>
+                <w:szCs w:val="28"/>
+              </w:rPr>
+              <w:t>0.014</w:t>
+            </w:r>
           </w:p>
         </w:tc>
         <w:tc>
@@ -3176,6 +3675,14 @@
                 <w:szCs w:val="28"/>
               </w:rPr>
             </w:pPr>
+            <w:r>
+              <w:rPr>
+                <w:rFonts w:ascii="Times New Roman" w:hAnsi="Times New Roman" w:cs="Times New Roman"/>
+                <w:sz w:val="28"/>
+                <w:szCs w:val="28"/>
+              </w:rPr>
+              <w:t>0.009</w:t>
+            </w:r>
           </w:p>
         </w:tc>
         <w:tc>
@@ -3192,6 +3699,14 @@
                 <w:szCs w:val="28"/>
               </w:rPr>
             </w:pPr>
+            <w:r>
+              <w:rPr>
+                <w:rFonts w:ascii="Times New Roman" w:hAnsi="Times New Roman" w:cs="Times New Roman"/>
+                <w:sz w:val="28"/>
+                <w:szCs w:val="28"/>
+              </w:rPr>
+              <w:t>0.006</w:t>
+            </w:r>
           </w:p>
         </w:tc>
         <w:tc>
@@ -3208,6 +3723,14 @@
                 <w:szCs w:val="28"/>
               </w:rPr>
             </w:pPr>
+            <w:r>
+              <w:rPr>
+                <w:rFonts w:ascii="Times New Roman" w:hAnsi="Times New Roman" w:cs="Times New Roman"/>
+                <w:sz w:val="28"/>
+                <w:szCs w:val="28"/>
+              </w:rPr>
+              <w:t>0.005</w:t>
+            </w:r>
           </w:p>
         </w:tc>
         <w:tc>
@@ -3222,8 +3745,18 @@
                 <w:rFonts w:ascii="Times New Roman" w:hAnsi="Times New Roman" w:cs="Times New Roman"/>
                 <w:sz w:val="28"/>
                 <w:szCs w:val="28"/>
-              </w:rPr>
-            </w:pPr>
+                <w:lang w:val="en-GB"/>
+              </w:rPr>
+            </w:pPr>
+            <w:r>
+              <w:rPr>
+                <w:rFonts w:ascii="Times New Roman" w:hAnsi="Times New Roman" w:cs="Times New Roman"/>
+                <w:sz w:val="28"/>
+                <w:szCs w:val="28"/>
+                <w:lang w:val="en-GB"/>
+              </w:rPr>
+              <w:t>1.56</w:t>
+            </w:r>
           </w:p>
         </w:tc>
         <w:tc>
@@ -3238,8 +3771,18 @@
                 <w:rFonts w:ascii="Times New Roman" w:hAnsi="Times New Roman" w:cs="Times New Roman"/>
                 <w:sz w:val="28"/>
                 <w:szCs w:val="28"/>
-              </w:rPr>
-            </w:pPr>
+                <w:lang w:val="en-GB"/>
+              </w:rPr>
+            </w:pPr>
+            <w:r>
+              <w:rPr>
+                <w:rFonts w:ascii="Times New Roman" w:hAnsi="Times New Roman" w:cs="Times New Roman"/>
+                <w:sz w:val="28"/>
+                <w:szCs w:val="28"/>
+                <w:lang w:val="en-GB"/>
+              </w:rPr>
+              <w:t>2.33</w:t>
+            </w:r>
           </w:p>
         </w:tc>
         <w:tc>
@@ -3256,6 +3799,23 @@
                 <w:szCs w:val="28"/>
               </w:rPr>
             </w:pPr>
+            <w:r>
+              <w:rPr>
+                <w:rFonts w:ascii="Times New Roman" w:hAnsi="Times New Roman" w:cs="Times New Roman"/>
+                <w:sz w:val="28"/>
+                <w:szCs w:val="28"/>
+                <w:lang w:val="en-GB"/>
+              </w:rPr>
+              <w:t>2.</w:t>
+            </w:r>
+            <w:r>
+              <w:rPr>
+                <w:rFonts w:ascii="Times New Roman" w:hAnsi="Times New Roman" w:cs="Times New Roman"/>
+                <w:sz w:val="28"/>
+                <w:szCs w:val="28"/>
+              </w:rPr>
+              <w:t>8</w:t>
+            </w:r>
           </w:p>
         </w:tc>
       </w:tr>
@@ -3280,24 +3840,32 @@
                 <w:sz w:val="28"/>
                 <w:szCs w:val="28"/>
               </w:rPr>
-              <w:t>20000</w:t>
-            </w:r>
-          </w:p>
-        </w:tc>
-        <w:tc>
-          <w:tcPr>
-            <w:tcW w:w="921" w:type="dxa"/>
-          </w:tcPr>
-          <w:p>
-            <w:pPr>
-              <w:spacing w:after="0"/>
-              <w:jc w:val="center"/>
-              <w:rPr>
-                <w:rFonts w:ascii="Times New Roman" w:hAnsi="Times New Roman" w:cs="Times New Roman"/>
-                <w:sz w:val="28"/>
-                <w:szCs w:val="28"/>
-              </w:rPr>
-            </w:pPr>
+              <w:t>1000000</w:t>
+            </w:r>
+          </w:p>
+        </w:tc>
+        <w:tc>
+          <w:tcPr>
+            <w:tcW w:w="1103" w:type="dxa"/>
+          </w:tcPr>
+          <w:p>
+            <w:pPr>
+              <w:spacing w:after="0"/>
+              <w:jc w:val="center"/>
+              <w:rPr>
+                <w:rFonts w:ascii="Times New Roman" w:hAnsi="Times New Roman" w:cs="Times New Roman"/>
+                <w:sz w:val="28"/>
+                <w:szCs w:val="28"/>
+              </w:rPr>
+            </w:pPr>
+            <w:r>
+              <w:rPr>
+                <w:rFonts w:ascii="Times New Roman" w:hAnsi="Times New Roman" w:cs="Times New Roman"/>
+                <w:sz w:val="28"/>
+                <w:szCs w:val="28"/>
+              </w:rPr>
+              <w:t>0.172</w:t>
+            </w:r>
           </w:p>
         </w:tc>
         <w:tc>
@@ -3314,6 +3882,14 @@
                 <w:szCs w:val="28"/>
               </w:rPr>
             </w:pPr>
+            <w:r>
+              <w:rPr>
+                <w:rFonts w:ascii="Times New Roman" w:hAnsi="Times New Roman" w:cs="Times New Roman"/>
+                <w:sz w:val="28"/>
+                <w:szCs w:val="28"/>
+              </w:rPr>
+              <w:t>0.152</w:t>
+            </w:r>
           </w:p>
         </w:tc>
         <w:tc>
@@ -3330,6 +3906,14 @@
                 <w:szCs w:val="28"/>
               </w:rPr>
             </w:pPr>
+            <w:r>
+              <w:rPr>
+                <w:rFonts w:ascii="Times New Roman" w:hAnsi="Times New Roman" w:cs="Times New Roman"/>
+                <w:sz w:val="28"/>
+                <w:szCs w:val="28"/>
+              </w:rPr>
+              <w:t>0.124</w:t>
+            </w:r>
           </w:p>
         </w:tc>
         <w:tc>
@@ -3346,6 +3930,31 @@
                 <w:szCs w:val="28"/>
               </w:rPr>
             </w:pPr>
+            <w:r>
+              <w:rPr>
+                <w:rFonts w:ascii="Times New Roman" w:hAnsi="Times New Roman" w:cs="Times New Roman"/>
+                <w:sz w:val="28"/>
+                <w:szCs w:val="28"/>
+              </w:rPr>
+              <w:t>0.</w:t>
+            </w:r>
+            <w:r>
+              <w:rPr>
+                <w:rFonts w:ascii="Times New Roman" w:hAnsi="Times New Roman" w:cs="Times New Roman"/>
+                <w:sz w:val="28"/>
+                <w:szCs w:val="28"/>
+                <w:lang w:val="en-GB"/>
+              </w:rPr>
+              <w:t>0</w:t>
+            </w:r>
+            <w:r>
+              <w:rPr>
+                <w:rFonts w:ascii="Times New Roman" w:hAnsi="Times New Roman" w:cs="Times New Roman"/>
+                <w:sz w:val="28"/>
+                <w:szCs w:val="28"/>
+              </w:rPr>
+              <w:t>69</w:t>
+            </w:r>
           </w:p>
         </w:tc>
         <w:tc>
@@ -3362,6 +3971,14 @@
                 <w:szCs w:val="28"/>
               </w:rPr>
             </w:pPr>
+            <w:r>
+              <w:rPr>
+                <w:rFonts w:ascii="Times New Roman" w:hAnsi="Times New Roman" w:cs="Times New Roman"/>
+                <w:sz w:val="28"/>
+                <w:szCs w:val="28"/>
+              </w:rPr>
+              <w:t>1.13</w:t>
+            </w:r>
           </w:p>
         </w:tc>
         <w:tc>
@@ -3378,6 +3995,14 @@
                 <w:szCs w:val="28"/>
               </w:rPr>
             </w:pPr>
+            <w:r>
+              <w:rPr>
+                <w:rFonts w:ascii="Times New Roman" w:hAnsi="Times New Roman" w:cs="Times New Roman"/>
+                <w:sz w:val="28"/>
+                <w:szCs w:val="28"/>
+              </w:rPr>
+              <w:t>1.39</w:t>
+            </w:r>
           </w:p>
         </w:tc>
         <w:tc>
@@ -3394,6 +4019,14 @@
                 <w:szCs w:val="28"/>
               </w:rPr>
             </w:pPr>
+            <w:r>
+              <w:rPr>
+                <w:rFonts w:ascii="Times New Roman" w:hAnsi="Times New Roman" w:cs="Times New Roman"/>
+                <w:sz w:val="28"/>
+                <w:szCs w:val="28"/>
+              </w:rPr>
+              <w:t>2.49</w:t>
+            </w:r>
           </w:p>
         </w:tc>
       </w:tr>
@@ -3418,24 +4051,32 @@
                 <w:sz w:val="28"/>
                 <w:szCs w:val="28"/>
               </w:rPr>
-              <w:t>30000</w:t>
-            </w:r>
-          </w:p>
-        </w:tc>
-        <w:tc>
-          <w:tcPr>
-            <w:tcW w:w="921" w:type="dxa"/>
-          </w:tcPr>
-          <w:p>
-            <w:pPr>
-              <w:spacing w:after="0"/>
-              <w:jc w:val="center"/>
-              <w:rPr>
-                <w:rFonts w:ascii="Times New Roman" w:hAnsi="Times New Roman" w:cs="Times New Roman"/>
-                <w:sz w:val="28"/>
-                <w:szCs w:val="28"/>
-              </w:rPr>
-            </w:pPr>
+              <w:t>10000000</w:t>
+            </w:r>
+          </w:p>
+        </w:tc>
+        <w:tc>
+          <w:tcPr>
+            <w:tcW w:w="1103" w:type="dxa"/>
+          </w:tcPr>
+          <w:p>
+            <w:pPr>
+              <w:spacing w:after="0"/>
+              <w:jc w:val="center"/>
+              <w:rPr>
+                <w:rFonts w:ascii="Times New Roman" w:hAnsi="Times New Roman" w:cs="Times New Roman"/>
+                <w:sz w:val="28"/>
+                <w:szCs w:val="28"/>
+              </w:rPr>
+            </w:pPr>
+            <w:r>
+              <w:rPr>
+                <w:rFonts w:ascii="Times New Roman" w:hAnsi="Times New Roman" w:cs="Times New Roman"/>
+                <w:sz w:val="28"/>
+                <w:szCs w:val="28"/>
+              </w:rPr>
+              <w:t>1.8</w:t>
+            </w:r>
           </w:p>
         </w:tc>
         <w:tc>
@@ -3452,6 +4093,14 @@
                 <w:szCs w:val="28"/>
               </w:rPr>
             </w:pPr>
+            <w:r>
+              <w:rPr>
+                <w:rFonts w:ascii="Times New Roman" w:hAnsi="Times New Roman" w:cs="Times New Roman"/>
+                <w:sz w:val="28"/>
+                <w:szCs w:val="28"/>
+              </w:rPr>
+              <w:t>1.7</w:t>
+            </w:r>
           </w:p>
         </w:tc>
         <w:tc>
@@ -3468,6 +4117,14 @@
                 <w:szCs w:val="28"/>
               </w:rPr>
             </w:pPr>
+            <w:r>
+              <w:rPr>
+                <w:rFonts w:ascii="Times New Roman" w:hAnsi="Times New Roman" w:cs="Times New Roman"/>
+                <w:sz w:val="28"/>
+                <w:szCs w:val="28"/>
+              </w:rPr>
+              <w:t>0.867</w:t>
+            </w:r>
           </w:p>
         </w:tc>
         <w:tc>
@@ -3484,6 +4141,14 @@
                 <w:szCs w:val="28"/>
               </w:rPr>
             </w:pPr>
+            <w:r>
+              <w:rPr>
+                <w:rFonts w:ascii="Times New Roman" w:hAnsi="Times New Roman" w:cs="Times New Roman"/>
+                <w:sz w:val="28"/>
+                <w:szCs w:val="28"/>
+              </w:rPr>
+              <w:t>0.956</w:t>
+            </w:r>
           </w:p>
         </w:tc>
         <w:tc>
@@ -3500,6 +4165,14 @@
                 <w:szCs w:val="28"/>
               </w:rPr>
             </w:pPr>
+            <w:r>
+              <w:rPr>
+                <w:rFonts w:ascii="Times New Roman" w:hAnsi="Times New Roman" w:cs="Times New Roman"/>
+                <w:sz w:val="28"/>
+                <w:szCs w:val="28"/>
+              </w:rPr>
+              <w:t>1.06</w:t>
+            </w:r>
           </w:p>
         </w:tc>
         <w:tc>
@@ -3516,6 +4189,14 @@
                 <w:szCs w:val="28"/>
               </w:rPr>
             </w:pPr>
+            <w:r>
+              <w:rPr>
+                <w:rFonts w:ascii="Times New Roman" w:hAnsi="Times New Roman" w:cs="Times New Roman"/>
+                <w:sz w:val="28"/>
+                <w:szCs w:val="28"/>
+              </w:rPr>
+              <w:t>2.08</w:t>
+            </w:r>
           </w:p>
         </w:tc>
         <w:tc>
@@ -3532,6 +4213,14 @@
                 <w:szCs w:val="28"/>
               </w:rPr>
             </w:pPr>
+            <w:r>
+              <w:rPr>
+                <w:rFonts w:ascii="Times New Roman" w:hAnsi="Times New Roman" w:cs="Times New Roman"/>
+                <w:sz w:val="28"/>
+                <w:szCs w:val="28"/>
+              </w:rPr>
+              <w:t>1.88</w:t>
+            </w:r>
           </w:p>
         </w:tc>
       </w:tr>
@@ -3556,24 +4245,32 @@
                 <w:sz w:val="28"/>
                 <w:szCs w:val="28"/>
               </w:rPr>
-              <w:t>40000</w:t>
-            </w:r>
-          </w:p>
-        </w:tc>
-        <w:tc>
-          <w:tcPr>
-            <w:tcW w:w="921" w:type="dxa"/>
-          </w:tcPr>
-          <w:p>
-            <w:pPr>
-              <w:spacing w:after="0"/>
-              <w:jc w:val="center"/>
-              <w:rPr>
-                <w:rFonts w:ascii="Times New Roman" w:hAnsi="Times New Roman" w:cs="Times New Roman"/>
-                <w:sz w:val="28"/>
-                <w:szCs w:val="28"/>
-              </w:rPr>
-            </w:pPr>
+              <w:t>100000000</w:t>
+            </w:r>
+          </w:p>
+        </w:tc>
+        <w:tc>
+          <w:tcPr>
+            <w:tcW w:w="1103" w:type="dxa"/>
+          </w:tcPr>
+          <w:p>
+            <w:pPr>
+              <w:spacing w:after="0"/>
+              <w:jc w:val="center"/>
+              <w:rPr>
+                <w:rFonts w:ascii="Times New Roman" w:hAnsi="Times New Roman" w:cs="Times New Roman"/>
+                <w:sz w:val="28"/>
+                <w:szCs w:val="28"/>
+              </w:rPr>
+            </w:pPr>
+            <w:r>
+              <w:rPr>
+                <w:rFonts w:ascii="Times New Roman" w:hAnsi="Times New Roman" w:cs="Times New Roman"/>
+                <w:sz w:val="28"/>
+                <w:szCs w:val="28"/>
+              </w:rPr>
+              <w:t>28.3</w:t>
+            </w:r>
           </w:p>
         </w:tc>
         <w:tc>
@@ -3590,6 +4287,14 @@
                 <w:szCs w:val="28"/>
               </w:rPr>
             </w:pPr>
+            <w:r>
+              <w:rPr>
+                <w:rFonts w:ascii="Times New Roman" w:hAnsi="Times New Roman" w:cs="Times New Roman"/>
+                <w:sz w:val="28"/>
+                <w:szCs w:val="28"/>
+              </w:rPr>
+              <w:t>15</w:t>
+            </w:r>
           </w:p>
         </w:tc>
         <w:tc>
@@ -3606,6 +4311,14 @@
                 <w:szCs w:val="28"/>
               </w:rPr>
             </w:pPr>
+            <w:r>
+              <w:rPr>
+                <w:rFonts w:ascii="Times New Roman" w:hAnsi="Times New Roman" w:cs="Times New Roman"/>
+                <w:sz w:val="28"/>
+                <w:szCs w:val="28"/>
+              </w:rPr>
+              <w:t>17</w:t>
+            </w:r>
           </w:p>
         </w:tc>
         <w:tc>
@@ -3622,6 +4335,14 @@
                 <w:szCs w:val="28"/>
               </w:rPr>
             </w:pPr>
+            <w:r>
+              <w:rPr>
+                <w:rFonts w:ascii="Times New Roman" w:hAnsi="Times New Roman" w:cs="Times New Roman"/>
+                <w:sz w:val="28"/>
+                <w:szCs w:val="28"/>
+              </w:rPr>
+              <w:t>8.7</w:t>
+            </w:r>
           </w:p>
         </w:tc>
         <w:tc>
@@ -3638,6 +4359,14 @@
                 <w:szCs w:val="28"/>
               </w:rPr>
             </w:pPr>
+            <w:r>
+              <w:rPr>
+                <w:rFonts w:ascii="Times New Roman" w:hAnsi="Times New Roman" w:cs="Times New Roman"/>
+                <w:sz w:val="28"/>
+                <w:szCs w:val="28"/>
+              </w:rPr>
+              <w:t>1.89</w:t>
+            </w:r>
           </w:p>
         </w:tc>
         <w:tc>
@@ -3654,6 +4383,14 @@
                 <w:szCs w:val="28"/>
               </w:rPr>
             </w:pPr>
+            <w:r>
+              <w:rPr>
+                <w:rFonts w:ascii="Times New Roman" w:hAnsi="Times New Roman" w:cs="Times New Roman"/>
+                <w:sz w:val="28"/>
+                <w:szCs w:val="28"/>
+              </w:rPr>
+              <w:t>1.66</w:t>
+            </w:r>
           </w:p>
         </w:tc>
         <w:tc>
@@ -3670,6 +4407,14 @@
                 <w:szCs w:val="28"/>
               </w:rPr>
             </w:pPr>
+            <w:r>
+              <w:rPr>
+                <w:rFonts w:ascii="Times New Roman" w:hAnsi="Times New Roman" w:cs="Times New Roman"/>
+                <w:sz w:val="28"/>
+                <w:szCs w:val="28"/>
+              </w:rPr>
+              <w:t>3.25</w:t>
+            </w:r>
           </w:p>
         </w:tc>
       </w:tr>
@@ -3694,24 +4439,33 @@
                 <w:sz w:val="28"/>
                 <w:szCs w:val="28"/>
               </w:rPr>
-              <w:t>50000</w:t>
-            </w:r>
-          </w:p>
-        </w:tc>
-        <w:tc>
-          <w:tcPr>
-            <w:tcW w:w="921" w:type="dxa"/>
-          </w:tcPr>
-          <w:p>
-            <w:pPr>
-              <w:spacing w:after="0"/>
-              <w:jc w:val="center"/>
-              <w:rPr>
-                <w:rFonts w:ascii="Times New Roman" w:hAnsi="Times New Roman" w:cs="Times New Roman"/>
-                <w:sz w:val="28"/>
-                <w:szCs w:val="28"/>
-              </w:rPr>
-            </w:pPr>
+              <w:t>1000000000</w:t>
+            </w:r>
+          </w:p>
+        </w:tc>
+        <w:tc>
+          <w:tcPr>
+            <w:tcW w:w="1103" w:type="dxa"/>
+          </w:tcPr>
+          <w:p>
+            <w:pPr>
+              <w:spacing w:after="0"/>
+              <w:jc w:val="center"/>
+              <w:rPr>
+                <w:rFonts w:ascii="Times New Roman" w:hAnsi="Times New Roman" w:cs="Times New Roman"/>
+                <w:sz w:val="28"/>
+                <w:szCs w:val="28"/>
+              </w:rPr>
+            </w:pPr>
+            <w:r>
+              <w:rPr>
+                <w:rFonts w:ascii="Times New Roman" w:hAnsi="Times New Roman" w:cs="Times New Roman"/>
+                <w:sz w:val="28"/>
+                <w:szCs w:val="28"/>
+                <w:lang w:val="en-GB"/>
+              </w:rPr>
+              <w:t>1209.1</w:t>
+            </w:r>
           </w:p>
         </w:tc>
         <w:tc>
@@ -3728,6 +4482,15 @@
                 <w:szCs w:val="28"/>
               </w:rPr>
             </w:pPr>
+            <w:r>
+              <w:rPr>
+                <w:rFonts w:ascii="Times New Roman" w:hAnsi="Times New Roman" w:cs="Times New Roman"/>
+                <w:sz w:val="28"/>
+                <w:szCs w:val="28"/>
+                <w:lang w:val="en-GB"/>
+              </w:rPr>
+              <w:t>876.5</w:t>
+            </w:r>
           </w:p>
         </w:tc>
         <w:tc>
@@ -3744,6 +4507,15 @@
                 <w:szCs w:val="28"/>
               </w:rPr>
             </w:pPr>
+            <w:r>
+              <w:rPr>
+                <w:rFonts w:ascii="Times New Roman" w:hAnsi="Times New Roman" w:cs="Times New Roman"/>
+                <w:sz w:val="28"/>
+                <w:szCs w:val="28"/>
+                <w:lang w:val="en-GB"/>
+              </w:rPr>
+              <w:t>579</w:t>
+            </w:r>
           </w:p>
         </w:tc>
         <w:tc>
@@ -3760,6 +4532,15 @@
                 <w:szCs w:val="28"/>
               </w:rPr>
             </w:pPr>
+            <w:r>
+              <w:rPr>
+                <w:rFonts w:ascii="Times New Roman" w:hAnsi="Times New Roman" w:cs="Times New Roman"/>
+                <w:sz w:val="28"/>
+                <w:szCs w:val="28"/>
+                <w:lang w:val="en-GB"/>
+              </w:rPr>
+              <w:t>621</w:t>
+            </w:r>
           </w:p>
         </w:tc>
         <w:tc>
@@ -3776,6 +4557,14 @@
                 <w:szCs w:val="28"/>
               </w:rPr>
             </w:pPr>
+            <w:r>
+              <w:rPr>
+                <w:rFonts w:ascii="Times New Roman" w:hAnsi="Times New Roman" w:cs="Times New Roman"/>
+                <w:sz w:val="28"/>
+                <w:szCs w:val="28"/>
+              </w:rPr>
+              <w:t>1.38</w:t>
+            </w:r>
           </w:p>
         </w:tc>
         <w:tc>
@@ -3792,6 +4581,14 @@
                 <w:szCs w:val="28"/>
               </w:rPr>
             </w:pPr>
+            <w:r>
+              <w:rPr>
+                <w:rFonts w:ascii="Times New Roman" w:hAnsi="Times New Roman" w:cs="Times New Roman"/>
+                <w:sz w:val="28"/>
+                <w:szCs w:val="28"/>
+              </w:rPr>
+              <w:t>2.09</w:t>
+            </w:r>
           </w:p>
         </w:tc>
         <w:tc>
@@ -3808,10 +4605,105 @@
                 <w:szCs w:val="28"/>
               </w:rPr>
             </w:pPr>
+            <w:r>
+              <w:rPr>
+                <w:rFonts w:ascii="Times New Roman" w:hAnsi="Times New Roman" w:cs="Times New Roman"/>
+                <w:sz w:val="28"/>
+                <w:szCs w:val="28"/>
+              </w:rPr>
+              <w:t>1.95</w:t>
+            </w:r>
           </w:p>
         </w:tc>
       </w:tr>
     </w:tbl>
+    <w:bookmarkEnd w:id="9"/>
+    <w:p>
+      <w:pPr>
+        <w:spacing w:after="0"/>
+        <w:rPr>
+          <w:rFonts w:ascii="Times New Roman" w:hAnsi="Times New Roman" w:cs="Times New Roman"/>
+          <w:sz w:val="32"/>
+          <w:szCs w:val="32"/>
+        </w:rPr>
+      </w:pPr>
+      <w:r>
+        <w:rPr>
+          <w:rFonts w:ascii="Times New Roman" w:hAnsi="Times New Roman" w:cs="Times New Roman"/>
+          <w:sz w:val="32"/>
+          <w:szCs w:val="32"/>
+        </w:rPr>
+        <w:t xml:space="preserve">               </w:t>
+      </w:r>
+      <w:r>
+        <w:rPr>
+          <w:rFonts w:ascii="Times New Roman" w:hAnsi="Times New Roman" w:cs="Times New Roman"/>
+          <w:sz w:val="32"/>
+          <w:szCs w:val="32"/>
+          <w:lang w:val="en-GB"/>
+        </w:rPr>
+        <w:t>~20</w:t>
+      </w:r>
+      <w:r>
+        <w:rPr>
+          <w:rFonts w:ascii="Times New Roman" w:hAnsi="Times New Roman" w:cs="Times New Roman"/>
+          <w:sz w:val="32"/>
+          <w:szCs w:val="32"/>
+        </w:rPr>
+        <w:t xml:space="preserve"> мин. </w:t>
+      </w:r>
+      <w:r>
+        <w:rPr>
+          <w:rFonts w:ascii="Times New Roman" w:hAnsi="Times New Roman" w:cs="Times New Roman"/>
+          <w:sz w:val="32"/>
+          <w:szCs w:val="32"/>
+          <w:lang w:val="en-GB"/>
+        </w:rPr>
+        <w:t>~14</w:t>
+      </w:r>
+      <w:r>
+        <w:rPr>
+          <w:rFonts w:ascii="Times New Roman" w:hAnsi="Times New Roman" w:cs="Times New Roman"/>
+          <w:sz w:val="32"/>
+          <w:szCs w:val="32"/>
+        </w:rPr>
+        <w:t xml:space="preserve"> мин. </w:t>
+      </w:r>
+      <w:r>
+        <w:rPr>
+          <w:rFonts w:ascii="Times New Roman" w:hAnsi="Times New Roman" w:cs="Times New Roman"/>
+          <w:sz w:val="32"/>
+          <w:szCs w:val="32"/>
+          <w:lang w:val="en-GB"/>
+        </w:rPr>
+        <w:t xml:space="preserve">~10 </w:t>
+      </w:r>
+      <w:r>
+        <w:rPr>
+          <w:rFonts w:ascii="Times New Roman" w:hAnsi="Times New Roman" w:cs="Times New Roman"/>
+          <w:sz w:val="32"/>
+          <w:szCs w:val="32"/>
+        </w:rPr>
+        <w:t xml:space="preserve">мин. </w:t>
+      </w:r>
+      <w:r>
+        <w:rPr>
+          <w:rFonts w:ascii="Times New Roman" w:hAnsi="Times New Roman" w:cs="Times New Roman"/>
+          <w:sz w:val="32"/>
+          <w:szCs w:val="32"/>
+          <w:lang w:val="en-GB"/>
+        </w:rPr>
+        <w:t>~1</w:t>
+      </w:r>
+      <w:r>
+        <w:rPr>
+          <w:rFonts w:ascii="Times New Roman" w:hAnsi="Times New Roman" w:cs="Times New Roman"/>
+          <w:sz w:val="32"/>
+          <w:szCs w:val="32"/>
+        </w:rPr>
+        <w:t>0 мин.</w:t>
+      </w:r>
+    </w:p>
     <w:p>
       <w:pPr>
         <w:spacing w:after="0"/>
@@ -3870,6 +4762,57 @@
           <w:szCs w:val="32"/>
         </w:rPr>
       </w:pPr>
+      <w:r>
+        <w:rPr>
+          <w:rFonts w:ascii="Times New Roman" w:hAnsi="Times New Roman" w:cs="Times New Roman"/>
+          <w:sz w:val="32"/>
+          <w:szCs w:val="32"/>
+        </w:rPr>
+        <w:t xml:space="preserve">Ускорение отработало как должно, </w:t>
+      </w:r>
+      <w:r>
+        <w:rPr>
+          <w:rFonts w:ascii="Times New Roman" w:hAnsi="Times New Roman" w:cs="Times New Roman"/>
+          <w:sz w:val="32"/>
+          <w:szCs w:val="32"/>
+        </w:rPr>
+        <w:t xml:space="preserve">в среднем коэффициент </w:t>
+      </w:r>
+      <w:r>
+        <w:rPr>
+          <w:rFonts w:ascii="Times New Roman" w:hAnsi="Times New Roman" w:cs="Times New Roman"/>
+          <w:sz w:val="32"/>
+          <w:szCs w:val="32"/>
+          <w:lang w:val="en-GB"/>
+        </w:rPr>
+        <w:t>Speedup</w:t>
+      </w:r>
+      <w:r>
+        <w:rPr>
+          <w:rFonts w:ascii="Times New Roman" w:hAnsi="Times New Roman" w:cs="Times New Roman"/>
+          <w:sz w:val="32"/>
+          <w:szCs w:val="32"/>
+        </w:rPr>
+        <w:t xml:space="preserve"> </w:t>
+      </w:r>
+      <w:r>
+        <w:rPr>
+          <w:rFonts w:ascii="Times New Roman" w:hAnsi="Times New Roman" w:cs="Times New Roman"/>
+          <w:sz w:val="32"/>
+          <w:szCs w:val="32"/>
+        </w:rPr>
+        <w:t>был равен 1.97, что на мой взгляд является отличным способом ускорить происходящие процессы.</w:t>
+      </w:r>
+      <w:r>
+        <w:rPr>
+          <w:rFonts w:ascii="Times New Roman" w:hAnsi="Times New Roman" w:cs="Times New Roman"/>
+          <w:sz w:val="32"/>
+          <w:szCs w:val="32"/>
+        </w:rPr>
+        <w:br/>
+        <w:t>Максимальный эффект ускорение дало на 100 млн. при 8 потоков.</w:t>
+      </w:r>
+      <w:bookmarkStart w:id="10" w:name="_Hlk199946896"/>
     </w:p>
     <w:p>
       <w:pPr>
@@ -3886,12 +4829,10 @@
         <w:spacing w:after="0"/>
         <w:rPr>
           <w:rFonts w:ascii="Times New Roman" w:hAnsi="Times New Roman" w:cs="Times New Roman"/>
-          <w:sz w:val="36"/>
-          <w:szCs w:val="36"/>
-          <w:u w:val="single"/>
-        </w:rPr>
-      </w:pPr>
-      <w:bookmarkStart w:id="7" w:name="_Hlk199946896"/>
+          <w:sz w:val="32"/>
+          <w:szCs w:val="32"/>
+        </w:rPr>
+      </w:pPr>
       <w:r>
         <w:rPr>
           <w:rFonts w:ascii="Times New Roman" w:hAnsi="Times New Roman" w:cs="Times New Roman"/>
@@ -3936,7 +4877,7 @@
           <w:szCs w:val="36"/>
           <w:u w:val="single"/>
         </w:rPr>
-        <w:t>и пояснения</w:t>
+        <w:t>и пояснени</w:t>
       </w:r>
       <w:r>
         <w:rPr>
@@ -3945,37 +4886,150 @@
           <w:szCs w:val="36"/>
           <w:u w:val="single"/>
         </w:rPr>
-        <w:t>:</w:t>
-      </w:r>
-      <w:bookmarkEnd w:id="7"/>
-    </w:p>
-    <w:p>
-      <w:pPr>
-        <w:spacing w:after="0"/>
+        <w:t>е о используемом методе</w:t>
+      </w:r>
+      <w:r>
         <w:rPr>
           <w:rFonts w:ascii="Times New Roman" w:hAnsi="Times New Roman" w:cs="Times New Roman"/>
           <w:sz w:val="36"/>
           <w:szCs w:val="36"/>
           <w:u w:val="single"/>
         </w:rPr>
-      </w:pPr>
-    </w:p>
-    <w:p>
-      <w:pPr>
-        <w:rPr>
-          <w:rFonts w:ascii="Times New Roman" w:hAnsi="Times New Roman" w:cs="Times New Roman"/>
-          <w:sz w:val="32"/>
-          <w:szCs w:val="32"/>
-        </w:rPr>
-      </w:pPr>
-      <w:r>
-        <w:rPr>
-          <w:rFonts w:ascii="Times New Roman" w:hAnsi="Times New Roman" w:cs="Times New Roman"/>
-          <w:sz w:val="32"/>
-          <w:szCs w:val="32"/>
-        </w:rPr>
-        <w:t xml:space="preserve">Мьютексы не используются, так как каждая ветвь работает с независимыми участками массива. Для контроля количества потоков используется </w:t>
-      </w:r>
+        <w:t>:</w:t>
+      </w:r>
+      <w:bookmarkEnd w:id="10"/>
+    </w:p>
+    <w:p>
+      <w:pPr>
+        <w:spacing w:after="0"/>
+        <w:rPr>
+          <w:rFonts w:ascii="Times New Roman" w:hAnsi="Times New Roman" w:cs="Times New Roman"/>
+          <w:sz w:val="36"/>
+          <w:szCs w:val="36"/>
+          <w:u w:val="single"/>
+        </w:rPr>
+      </w:pPr>
+    </w:p>
+    <w:p>
+      <w:pPr>
+        <w:rPr>
+          <w:rFonts w:ascii="Times New Roman" w:hAnsi="Times New Roman" w:cs="Times New Roman"/>
+          <w:sz w:val="32"/>
+          <w:szCs w:val="32"/>
+        </w:rPr>
+      </w:pPr>
+      <w:r>
+        <w:rPr>
+          <w:rFonts w:ascii="Times New Roman" w:hAnsi="Times New Roman" w:cs="Times New Roman"/>
+          <w:sz w:val="32"/>
+          <w:szCs w:val="32"/>
+        </w:rPr>
+        <w:t>Можно сделать вывод, что ч</w:t>
+      </w:r>
+      <w:r>
+        <w:rPr>
+          <w:rFonts w:ascii="Times New Roman" w:hAnsi="Times New Roman" w:cs="Times New Roman"/>
+          <w:sz w:val="32"/>
+          <w:szCs w:val="32"/>
+        </w:rPr>
+        <w:t>ем больше массив, тем выгоднее использовать многопоточность.</w:t>
+      </w:r>
+    </w:p>
+    <w:p>
+      <w:pPr>
+        <w:rPr>
+          <w:rFonts w:ascii="Times New Roman" w:hAnsi="Times New Roman" w:cs="Times New Roman"/>
+          <w:sz w:val="32"/>
+          <w:szCs w:val="32"/>
+        </w:rPr>
+      </w:pPr>
+      <w:r>
+        <w:rPr>
+          <w:rFonts w:ascii="Times New Roman" w:hAnsi="Times New Roman" w:cs="Times New Roman"/>
+          <w:sz w:val="32"/>
+          <w:szCs w:val="32"/>
+        </w:rPr>
+        <w:t>При малых массивах (до 100 000) многопоточность может вообще не давать выигрыша, а иногда — даже медленнее из-за затрат на создание и синхронизацию потоков.</w:t>
+      </w:r>
+    </w:p>
+    <w:p>
+      <w:pPr>
+        <w:rPr>
+          <w:rFonts w:ascii="Times New Roman" w:hAnsi="Times New Roman" w:cs="Times New Roman"/>
+          <w:sz w:val="32"/>
+          <w:szCs w:val="32"/>
+        </w:rPr>
+      </w:pPr>
+      <w:r>
+        <w:rPr>
+          <w:rFonts w:ascii="Times New Roman" w:hAnsi="Times New Roman" w:cs="Times New Roman"/>
+          <w:sz w:val="32"/>
+          <w:szCs w:val="32"/>
+        </w:rPr>
+        <w:t>На массивах от 1 млн и выше многопоточность становится эффективной.</w:t>
+      </w:r>
+    </w:p>
+    <w:p>
+      <w:pPr>
+        <w:rPr>
+          <w:rFonts w:ascii="Times New Roman" w:hAnsi="Times New Roman" w:cs="Times New Roman"/>
+          <w:sz w:val="32"/>
+          <w:szCs w:val="32"/>
+        </w:rPr>
+      </w:pPr>
+      <w:r>
+        <w:rPr>
+          <w:rFonts w:ascii="Times New Roman" w:hAnsi="Times New Roman" w:cs="Times New Roman"/>
+          <w:sz w:val="32"/>
+          <w:szCs w:val="32"/>
+        </w:rPr>
+        <w:lastRenderedPageBreak/>
+        <w:t>На миллиардных объёмах — почти обязательно, если важна производительность.</w:t>
+      </w:r>
+    </w:p>
+    <w:p>
+      <w:pPr>
+        <w:jc w:val="center"/>
+        <w:rPr>
+          <w:rFonts w:ascii="Times New Roman" w:hAnsi="Times New Roman" w:cs="Times New Roman"/>
+          <w:sz w:val="32"/>
+          <w:szCs w:val="32"/>
+        </w:rPr>
+      </w:pPr>
+      <w:r>
+        <w:rPr>
+          <w:rFonts w:ascii="Times New Roman" w:hAnsi="Times New Roman" w:cs="Times New Roman"/>
+          <w:sz w:val="32"/>
+          <w:szCs w:val="32"/>
+        </w:rPr>
+        <w:t xml:space="preserve">Что такое </w:t>
+      </w:r>
+      <w:r>
+        <w:rPr>
+          <w:rFonts w:ascii="Times New Roman" w:hAnsi="Times New Roman" w:cs="Times New Roman"/>
+          <w:sz w:val="32"/>
+          <w:szCs w:val="32"/>
+          <w:lang w:val="en-GB"/>
+        </w:rPr>
+        <w:t>mutex</w:t>
+      </w:r>
+      <w:r>
+        <w:rPr>
+          <w:rFonts w:ascii="Times New Roman" w:hAnsi="Times New Roman" w:cs="Times New Roman"/>
+          <w:sz w:val="32"/>
+          <w:szCs w:val="32"/>
+        </w:rPr>
+        <w:t>?</w:t>
+      </w:r>
+    </w:p>
+    <w:p>
+      <w:pPr>
+        <w:rPr>
+          <w:rFonts w:ascii="Times New Roman" w:hAnsi="Times New Roman" w:cs="Times New Roman"/>
+          <w:sz w:val="32"/>
+          <w:szCs w:val="32"/>
+        </w:rPr>
+      </w:pPr>
       <w:proofErr w:type="spellStart"/>
       <w:proofErr w:type="gramStart"/>
       <w:r>
@@ -4003,7 +5057,7 @@
           <w:sz w:val="32"/>
           <w:szCs w:val="32"/>
         </w:rPr>
-        <w:t>atomic</w:t>
+        <w:t>mutex</w:t>
       </w:r>
       <w:proofErr w:type="spellEnd"/>
       <w:r>
@@ -4012,7 +5066,15 @@
           <w:sz w:val="32"/>
           <w:szCs w:val="32"/>
         </w:rPr>
-        <w:t>, обеспечивающий безопасную работу без блокировок. Это облегчает реализацию и снижает накладные расходы.</w:t>
+        <w:t xml:space="preserve"> </w:t>
+      </w:r>
+      <w:r>
+        <w:rPr>
+          <w:rFonts w:ascii="Times New Roman" w:hAnsi="Times New Roman" w:cs="Times New Roman"/>
+          <w:sz w:val="32"/>
+          <w:szCs w:val="32"/>
+        </w:rPr>
+        <w:t>— это механизм, который гарантирует, что только один поток может получить доступ к определённому участку кода в один момент времени.</w:t>
       </w:r>
     </w:p>
     <w:sectPr>
@@ -5366,7 +6428,7 @@
   <w:style w:type="paragraph" w:default="1" w:styleId="a">
     <w:name w:val="Normal"/>
     <w:qFormat/>
-    <w:rsid w:val="008D469B"/>
+    <w:rsid w:val="00185F2B"/>
     <w:pPr>
       <w:spacing w:after="200" w:line="276" w:lineRule="auto"/>
     </w:pPr>
@@ -5390,6 +6452,29 @@
       <w:color w:val="2F5496" w:themeColor="accent1" w:themeShade="BF"/>
       <w:sz w:val="32"/>
       <w:szCs w:val="32"/>
+    </w:rPr>
+  </w:style>
+  <w:style w:type="paragraph" w:styleId="2">
+    <w:name w:val="heading 2"/>
+    <w:basedOn w:val="a"/>
+    <w:next w:val="a"/>
+    <w:link w:val="20"/>
+    <w:uiPriority w:val="9"/>
+    <w:semiHidden/>
+    <w:unhideWhenUsed/>
+    <w:qFormat/>
+    <w:rsid w:val="009E67C1"/>
+    <w:pPr>
+      <w:keepNext/>
+      <w:keepLines/>
+      <w:spacing w:before="40" w:after="0"/>
+      <w:outlineLvl w:val="1"/>
+    </w:pPr>
+    <w:rPr>
+      <w:rFonts w:asciiTheme="majorHAnsi" w:eastAsiaTheme="majorEastAsia" w:hAnsiTheme="majorHAnsi" w:cstheme="majorBidi"/>
+      <w:color w:val="2F5496" w:themeColor="accent1" w:themeShade="BF"/>
+      <w:sz w:val="26"/>
+      <w:szCs w:val="26"/>
     </w:rPr>
   </w:style>
   <w:style w:type="paragraph" w:styleId="3">
@@ -5538,6 +6623,20 @@
         <w:insideV w:val="single" w:sz="4" w:space="0" w:color="auto"/>
       </w:tblBorders>
     </w:tblPr>
+  </w:style>
+  <w:style w:type="character" w:customStyle="1" w:styleId="20">
+    <w:name w:val="Заголовок 2 Знак"/>
+    <w:basedOn w:val="a0"/>
+    <w:link w:val="2"/>
+    <w:uiPriority w:val="9"/>
+    <w:semiHidden/>
+    <w:rsid w:val="009E67C1"/>
+    <w:rPr>
+      <w:rFonts w:asciiTheme="majorHAnsi" w:eastAsiaTheme="majorEastAsia" w:hAnsiTheme="majorHAnsi" w:cstheme="majorBidi"/>
+      <w:color w:val="2F5496" w:themeColor="accent1" w:themeShade="BF"/>
+      <w:sz w:val="26"/>
+      <w:szCs w:val="26"/>
+    </w:rPr>
   </w:style>
 </w:styles>
 </file>

</xml_diff>